<commit_message>
Working on the SCO protocol + SCO-U references
A file that lists the papers used as references to support SCO-U design was added with the last commit.
</commit_message>
<xml_diff>
--- a/SCO/working materials/SCO development protocol/SCO-U references.docx
+++ b/SCO/working materials/SCO development protocol/SCO-U references.docx
@@ -197,30 +197,26 @@
           <w:lang w:val="en-US"/>
         </w:rPr>
       </w:pPr>
-      <w:r>
-        <w:rPr>
-          <w:rFonts w:ascii="Calibri" w:hAnsi="Calibri" w:cs="Calibri"/>
-        </w:rPr>
-        <w:t>Calhau, R. F., Sales, T.</w:t>
-      </w:r>
-      <w:r>
-        <w:rPr>
-          <w:rFonts w:ascii="Calibri" w:hAnsi="Calibri" w:cs="Calibri"/>
-        </w:rPr>
-        <w:t xml:space="preserve"> P.</w:t>
-      </w:r>
-      <w:r>
-        <w:rPr>
-          <w:rFonts w:ascii="Calibri" w:hAnsi="Calibri" w:cs="Calibri"/>
-        </w:rPr>
-        <w:t xml:space="preserve">, Oliveira, Í., Kokkula, S., Ferreira Pires, L., Cameron, D., Guizzardi, G., &amp; Almeida, J. P. A. (2024). </w:t>
-      </w:r>
-      <w:r>
-        <w:rPr>
-          <w:rFonts w:ascii="Calibri" w:hAnsi="Calibri" w:cs="Calibri"/>
-          <w:lang w:val="en-US"/>
-        </w:rPr>
-        <w:t xml:space="preserve">A System Core Ontology for Capability Emergence Modeling. In H. A. Proper, L. Pufahl, D. Karastoyanova, M. Van Sinderen, &amp; J. Moreira (A c. Di), </w:t>
+      <w:proofErr w:type="spellStart"/>
+      <w:r>
+        <w:rPr>
+          <w:rFonts w:ascii="Calibri" w:hAnsi="Calibri" w:cs="Calibri"/>
+        </w:rPr>
+        <w:t>Calhau</w:t>
+      </w:r>
+      <w:proofErr w:type="spellEnd"/>
+      <w:r>
+        <w:rPr>
+          <w:rFonts w:ascii="Calibri" w:hAnsi="Calibri" w:cs="Calibri"/>
+        </w:rPr>
+        <w:t xml:space="preserve">, R., Sales, T. P., Almeida, J. P. A., &amp; Guizzardi, G. (2023). </w:t>
+      </w:r>
+      <w:r>
+        <w:rPr>
+          <w:rFonts w:ascii="Calibri" w:hAnsi="Calibri" w:cs="Calibri"/>
+          <w:lang w:val="en-US"/>
+        </w:rPr>
+        <w:t xml:space="preserve">Exploring system behavior in a system ontology. </w:t>
       </w:r>
       <w:r>
         <w:rPr>
@@ -229,21 +225,14 @@
           <w:iCs/>
           <w:lang w:val="en-US"/>
         </w:rPr>
-        <w:t>Enterprise Design, Operations, and Computing</w:t>
-      </w:r>
-      <w:r>
-        <w:rPr>
-          <w:rFonts w:ascii="Calibri" w:hAnsi="Calibri" w:cs="Calibri"/>
-          <w:lang w:val="en-US"/>
-        </w:rPr>
-        <w:t xml:space="preserve"> (Vol. 14367, pp. 3–20). Springer Nature Switzerland. https://doi.org/10.1007/978-3-031-46587-1_1</w:t>
-      </w:r>
-      <w:r>
-        <w:rPr>
-          <w:rFonts w:ascii="Calibri" w:hAnsi="Calibri" w:cs="Calibri"/>
-          <w:lang w:val="en-US"/>
-        </w:rPr>
-        <w:t xml:space="preserve">  </w:t>
+        <w:t>Int Conf Concept Model</w:t>
+      </w:r>
+      <w:r>
+        <w:rPr>
+          <w:rFonts w:ascii="Calibri" w:hAnsi="Calibri" w:cs="Calibri"/>
+          <w:lang w:val="en-US"/>
+        </w:rPr>
+        <w:t>.</w:t>
       </w:r>
     </w:p>
     <w:p>
@@ -260,18 +249,50 @@
           <w:lang w:val="en-US"/>
         </w:rPr>
       </w:pPr>
-      <w:r>
-        <w:rPr>
-          <w:rFonts w:ascii="Calibri" w:hAnsi="Calibri" w:cs="Calibri"/>
-        </w:rPr>
-        <w:t xml:space="preserve">Calhau, R., Sales, T. P., Almeida, J. P. A., &amp; Guizzardi, G. (2023). </w:t>
-      </w:r>
-      <w:r>
-        <w:rPr>
-          <w:rFonts w:ascii="Calibri" w:hAnsi="Calibri" w:cs="Calibri"/>
-          <w:lang w:val="en-US"/>
-        </w:rPr>
-        <w:t xml:space="preserve">Exploring system behavior in a system ontology. </w:t>
+      <w:proofErr w:type="spellStart"/>
+      <w:r>
+        <w:rPr>
+          <w:rFonts w:ascii="Calibri" w:hAnsi="Calibri" w:cs="Calibri"/>
+        </w:rPr>
+        <w:t>Calhau</w:t>
+      </w:r>
+      <w:proofErr w:type="spellEnd"/>
+      <w:r>
+        <w:rPr>
+          <w:rFonts w:ascii="Calibri" w:hAnsi="Calibri" w:cs="Calibri"/>
+        </w:rPr>
+        <w:t>, R. F., Sales, T.</w:t>
+      </w:r>
+      <w:r>
+        <w:rPr>
+          <w:rFonts w:ascii="Calibri" w:hAnsi="Calibri" w:cs="Calibri"/>
+        </w:rPr>
+        <w:t xml:space="preserve"> P.</w:t>
+      </w:r>
+      <w:r>
+        <w:rPr>
+          <w:rFonts w:ascii="Calibri" w:hAnsi="Calibri" w:cs="Calibri"/>
+        </w:rPr>
+        <w:t>, Oliveira, Í., Kokkula, S., Ferreira Pires, L., Cameron, D., Guizzardi, G., &amp; Almeida, J. P. A. (202</w:t>
+      </w:r>
+      <w:r>
+        <w:rPr>
+          <w:rFonts w:ascii="Calibri" w:hAnsi="Calibri" w:cs="Calibri"/>
+        </w:rPr>
+        <w:t>3</w:t>
+      </w:r>
+      <w:r>
+        <w:rPr>
+          <w:rFonts w:ascii="Calibri" w:hAnsi="Calibri" w:cs="Calibri"/>
+        </w:rPr>
+        <w:t xml:space="preserve">). </w:t>
+      </w:r>
+      <w:r>
+        <w:rPr>
+          <w:rFonts w:ascii="Calibri" w:hAnsi="Calibri" w:cs="Calibri"/>
+          <w:lang w:val="en-US"/>
+        </w:rPr>
+        <w:t xml:space="preserve">A System Core Ontology for Capability Emergence Modeling. In H. A. Proper, L. Pufahl, D. Karastoyanova, M. Van Sinderen, &amp; J. Moreira (A c. Di), </w:t>
       </w:r>
       <w:r>
         <w:rPr>
@@ -280,14 +301,21 @@
           <w:iCs/>
           <w:lang w:val="en-US"/>
         </w:rPr>
-        <w:t>Int Conf Concept Model</w:t>
-      </w:r>
-      <w:r>
-        <w:rPr>
-          <w:rFonts w:ascii="Calibri" w:hAnsi="Calibri" w:cs="Calibri"/>
-          <w:lang w:val="en-US"/>
-        </w:rPr>
-        <w:t>.</w:t>
+        <w:t>Enterprise Design, Operations, and Computing</w:t>
+      </w:r>
+      <w:r>
+        <w:rPr>
+          <w:rFonts w:ascii="Calibri" w:hAnsi="Calibri" w:cs="Calibri"/>
+          <w:lang w:val="en-US"/>
+        </w:rPr>
+        <w:t xml:space="preserve"> (Vol. 14367, pp. 3–20). Springer Nature Switzerland. https://doi.org/10.1007/978-3-031-46587-1_1</w:t>
+      </w:r>
+      <w:r>
+        <w:rPr>
+          <w:rFonts w:ascii="Calibri" w:hAnsi="Calibri" w:cs="Calibri"/>
+          <w:lang w:val="en-US"/>
+        </w:rPr>
+        <w:t xml:space="preserve">  </w:t>
       </w:r>
     </w:p>
     <w:p>

</xml_diff>